<commit_message>
cambios del dia 11/11 (2)
</commit_message>
<xml_diff>
--- a/MatrizSoluciones.docx
+++ b/MatrizSoluciones.docx
@@ -198,6 +198,14 @@
                 <w:szCs w:val="24"/>
               </w:rPr>
             </w:pPr>
+            <w:r>
+              <w:rPr>
+                <w:rFonts w:ascii="Arial" w:hAnsi="Arial" w:cs="Arial"/>
+                <w:sz w:val="24"/>
+                <w:szCs w:val="24"/>
+              </w:rPr>
+              <w:t>Carga de jugadores en arreglo y árbol de mercado</w:t>
+            </w:r>
           </w:p>
         </w:tc>
         <w:tc>
@@ -212,14 +220,70 @@
                 <w:szCs w:val="24"/>
               </w:rPr>
             </w:pPr>
+            <w:r>
+              <w:rPr>
+                <w:rFonts w:ascii="Arial" w:hAnsi="Arial" w:cs="Arial"/>
+                <w:sz w:val="24"/>
+                <w:szCs w:val="24"/>
+              </w:rPr>
+              <w:t>Cambio de parámetros (utilizamos un árbol de punteros dobles)</w:t>
+            </w:r>
+          </w:p>
+        </w:tc>
+      </w:tr>
+      <w:tr>
+        <w:trPr>
+          <w:trHeight w:val="656"/>
+        </w:trPr>
+        <w:tc>
+          <w:tcPr>
+            <w:tcW w:w="4264" w:type="dxa"/>
+          </w:tcPr>
+          <w:p>
+            <w:pPr>
+              <w:rPr>
+                <w:rFonts w:ascii="Arial" w:hAnsi="Arial" w:cs="Arial"/>
+                <w:sz w:val="24"/>
+                <w:szCs w:val="24"/>
+              </w:rPr>
+            </w:pPr>
+            <w:r>
+              <w:rPr>
+                <w:rFonts w:ascii="Arial" w:hAnsi="Arial" w:cs="Arial"/>
+                <w:sz w:val="24"/>
+                <w:szCs w:val="24"/>
+              </w:rPr>
+              <w:t>Muestra de los jugadores en el árbol</w:t>
+            </w:r>
+          </w:p>
+        </w:tc>
+        <w:tc>
+          <w:tcPr>
+            <w:tcW w:w="4264" w:type="dxa"/>
+          </w:tcPr>
+          <w:p>
+            <w:pPr>
+              <w:rPr>
+                <w:rFonts w:ascii="Arial" w:hAnsi="Arial" w:cs="Arial"/>
+                <w:sz w:val="24"/>
+                <w:szCs w:val="24"/>
+              </w:rPr>
+            </w:pPr>
+            <w:r>
+              <w:rPr>
+                <w:rFonts w:ascii="Arial" w:hAnsi="Arial" w:cs="Arial"/>
+                <w:sz w:val="24"/>
+                <w:szCs w:val="24"/>
+              </w:rPr>
+              <w:t>Cambio de condiciones en las condiciones de corte (primero verificamos si lo encontró y luego leemos el archivo)</w:t>
+            </w:r>
+            <w:bookmarkStart w:id="0" w:name="_GoBack"/>
+            <w:bookmarkEnd w:id="0"/>
           </w:p>
         </w:tc>
       </w:tr>
     </w:tbl>
-    <w:p>
-      <w:bookmarkStart w:id="0" w:name="_GoBack"/>
-      <w:bookmarkEnd w:id="0"/>
-    </w:p>
+    <w:p/>
     <w:sectPr>
       <w:pgSz w:w="12240" w:h="15840"/>
       <w:pgMar w:top="1417" w:right="1701" w:bottom="1417" w:left="1701" w:header="708" w:footer="708" w:gutter="0"/>

</xml_diff>

<commit_message>
actualizar matriz soluciones/ ver lista mercado
</commit_message>
<xml_diff>
--- a/MatrizSoluciones.docx
+++ b/MatrizSoluciones.docx
@@ -416,8 +416,81 @@
                 <w:szCs w:val="24"/>
               </w:rPr>
             </w:pPr>
+            <w:r>
+              <w:rPr>
+                <w:rFonts w:ascii="Arial" w:hAnsi="Arial" w:cs="Arial"/>
+                <w:sz w:val="24"/>
+                <w:szCs w:val="24"/>
+              </w:rPr>
+              <w:t>Pasaje de usuario cargado como puntero al Menú</w:t>
+            </w:r>
             <w:bookmarkStart w:id="0" w:name="_GoBack"/>
             <w:bookmarkEnd w:id="0"/>
+          </w:p>
+        </w:tc>
+      </w:tr>
+      <w:tr>
+        <w:trPr>
+          <w:trHeight w:val="656"/>
+        </w:trPr>
+        <w:tc>
+          <w:tcPr>
+            <w:tcW w:w="4264" w:type="dxa"/>
+          </w:tcPr>
+          <w:p>
+            <w:pPr>
+              <w:rPr>
+                <w:rFonts w:ascii="Arial" w:hAnsi="Arial" w:cs="Arial"/>
+                <w:sz w:val="24"/>
+                <w:szCs w:val="24"/>
+              </w:rPr>
+            </w:pPr>
+            <w:r>
+              <w:rPr>
+                <w:rFonts w:ascii="Arial" w:hAnsi="Arial" w:cs="Arial"/>
+                <w:sz w:val="24"/>
+                <w:szCs w:val="24"/>
+              </w:rPr>
+              <w:t>Resultado de partidos aleatorios, pero con una probabilidad de ganar mayor para el mejor equipo</w:t>
+            </w:r>
+          </w:p>
+        </w:tc>
+        <w:tc>
+          <w:tcPr>
+            <w:tcW w:w="4264" w:type="dxa"/>
+          </w:tcPr>
+          <w:p>
+            <w:pPr>
+              <w:rPr>
+                <w:rFonts w:ascii="Arial" w:hAnsi="Arial" w:cs="Arial"/>
+                <w:sz w:val="24"/>
+                <w:szCs w:val="24"/>
+              </w:rPr>
+            </w:pPr>
+            <w:r>
+              <w:rPr>
+                <w:rFonts w:ascii="Arial" w:hAnsi="Arial" w:cs="Arial"/>
+                <w:sz w:val="24"/>
+                <w:szCs w:val="24"/>
+              </w:rPr>
+              <w:t xml:space="preserve">Se utiliza la función srand de 100 </w:t>
+            </w:r>
+            <w:r>
+              <w:rPr>
+                <w:rFonts w:ascii="Arial" w:hAnsi="Arial" w:cs="Arial"/>
+                <w:sz w:val="24"/>
+                <w:szCs w:val="24"/>
+              </w:rPr>
+              <w:t>números</w:t>
+            </w:r>
+            <w:r>
+              <w:rPr>
+                <w:rFonts w:ascii="Arial" w:hAnsi="Arial" w:cs="Arial"/>
+                <w:sz w:val="24"/>
+                <w:szCs w:val="24"/>
+              </w:rPr>
+              <w:t>, con 50 mas la diferencia para el mejor equipo, y el resto para el segundo equipo.</w:t>
+            </w:r>
           </w:p>
         </w:tc>
       </w:tr>

</xml_diff>